<commit_message>
O VerificadorTipos.cpp tá apresentando um problema de link com o Erro.cpp. Só comentar a linha de erro para compilar normalmente. Sérgio
</commit_message>
<xml_diff>
--- a/compiladormarvel/Documentação/Compiladores pt3.docx
+++ b/compiladormarvel/Documentação/Compiladores pt3.docx
@@ -11,21 +11,55 @@
           <w:lang w:val="pt-BR"/>
         </w:rPr>
       </w:pPr>
+      <w:proofErr w:type="gramStart"/>
       <w:r>
         <w:rPr>
           <w:b/>
           <w:sz w:val="32"/>
           <w:lang w:val="pt-BR"/>
         </w:rPr>
-        <w:t xml:space="preserve">Implementação de um analisador </w:t>
-      </w:r>
+        <w:t>Implementação</w:t>
+      </w:r>
+      <w:proofErr w:type="gramEnd"/>
       <w:r>
         <w:rPr>
           <w:b/>
           <w:sz w:val="32"/>
           <w:lang w:val="pt-BR"/>
         </w:rPr>
-        <w:t>semântico</w:t>
+        <w:t xml:space="preserve"> </w:t>
+      </w:r>
+      <w:r>
+        <w:rPr>
+          <w:b/>
+          <w:sz w:val="32"/>
+          <w:lang w:val="pt-BR"/>
+        </w:rPr>
+        <w:t>da análise</w:t>
+      </w:r>
+      <w:r>
+        <w:rPr>
+          <w:b/>
+          <w:sz w:val="32"/>
+          <w:lang w:val="pt-BR"/>
+        </w:rPr>
+        <w:t xml:space="preserve"> </w:t>
+      </w:r>
+      <w:r>
+        <w:rPr>
+          <w:b/>
+          <w:sz w:val="32"/>
+          <w:lang w:val="pt-BR"/>
+        </w:rPr>
+        <w:t>semântic</w:t>
+      </w:r>
+      <w:r>
+        <w:rPr>
+          <w:b/>
+          <w:sz w:val="32"/>
+          <w:lang w:val="pt-BR"/>
+        </w:rPr>
+        <w:t>a</w:t>
       </w:r>
       <w:r>
         <w:rPr>
@@ -463,7 +497,64 @@
           <w:szCs w:val="26"/>
           <w:lang w:val="pt-BR"/>
         </w:rPr>
-        <w:t xml:space="preserve">1. Visão geral </w:t>
+        <w:t>1. Visão geral</w:t>
+      </w:r>
+    </w:p>
+    <w:p>
+      <w:pPr>
+        <w:pStyle w:val="Corpodetexto"/>
+        <w:spacing w:before="244" w:after="120"/>
+        <w:jc w:val="both"/>
+        <w:rPr>
+          <w:u w:val="single"/>
+          <w:lang w:val="pt-BR"/>
+        </w:rPr>
+      </w:pPr>
+      <w:r>
+        <w:rPr>
+          <w:lang w:val="pt-BR"/>
+        </w:rPr>
+        <w:t xml:space="preserve"> </w:t>
+      </w:r>
+      <w:r>
+        <w:rPr>
+          <w:lang w:val="pt-BR"/>
+        </w:rPr>
+        <w:t>A fase</w:t>
+      </w:r>
+      <w:r>
+        <w:rPr>
+          <w:lang w:val="pt-BR"/>
+        </w:rPr>
+        <w:t xml:space="preserve"> de análise semântica de um compilador conecta as definições das variáveis com sua utilização, verifica se cada expressão possui um tipo correto e traduz a análise sintática para uma representação mais simples visando a geração de código de máquina [</w:t>
+      </w:r>
+      <w:proofErr w:type="spellStart"/>
+      <w:r>
+        <w:rPr>
+          <w:lang w:val="pt-BR"/>
+        </w:rPr>
+        <w:t>Appel</w:t>
+      </w:r>
+      <w:proofErr w:type="spellEnd"/>
+      <w:r>
+        <w:rPr>
+          <w:lang w:val="pt-BR"/>
+        </w:rPr>
+        <w:t xml:space="preserve"> e </w:t>
+      </w:r>
+      <w:proofErr w:type="spellStart"/>
+      <w:r>
+        <w:rPr>
+          <w:lang w:val="pt-BR"/>
+        </w:rPr>
+        <w:t>Palsberg</w:t>
+      </w:r>
+      <w:proofErr w:type="spellEnd"/>
+      <w:r>
+        <w:rPr>
+          <w:lang w:val="pt-BR"/>
+        </w:rPr>
+        <w:t>, 2002].</w:t>
       </w:r>
     </w:p>
     <w:p>
@@ -740,6 +831,48 @@
     </w:p>
     <w:p>
       <w:pPr>
+        <w:spacing w:before="240" w:after="120"/>
+        <w:jc w:val="both"/>
+        <w:rPr>
+          <w:lang w:eastAsia="ar-SA"/>
+        </w:rPr>
+      </w:pPr>
+      <w:r>
+        <w:rPr>
+          <w:lang w:eastAsia="ar-SA"/>
+        </w:rPr>
+        <w:t>Kernighan, B. e Ritchie, D. “The C Programming Language”, Prentice Hall Software Series, 2</w:t>
+      </w:r>
+      <w:r>
+        <w:rPr>
+          <w:vertAlign w:val="superscript"/>
+          <w:lang w:eastAsia="ar-SA"/>
+        </w:rPr>
+        <w:t>nd</w:t>
+      </w:r>
+      <w:r>
+        <w:rPr>
+          <w:lang w:eastAsia="ar-SA"/>
+        </w:rPr>
+        <w:t xml:space="preserve"> edition, </w:t>
+      </w:r>
+      <w:proofErr w:type="spellStart"/>
+      <w:r>
+        <w:rPr>
+          <w:lang w:eastAsia="ar-SA"/>
+        </w:rPr>
+        <w:t>capítulos</w:t>
+      </w:r>
+      <w:proofErr w:type="spellEnd"/>
+      <w:r>
+        <w:rPr>
+          <w:lang w:eastAsia="ar-SA"/>
+        </w:rPr>
+        <w:t xml:space="preserve"> 1, 2, 4, 5, 6 and 7.</w:t>
+      </w:r>
+    </w:p>
+    <w:p>
+      <w:pPr>
         <w:pStyle w:val="Corpodetexto"/>
         <w:spacing w:before="115"/>
         <w:jc w:val="both"/>
@@ -747,41 +880,75 @@
           <w:lang w:val="pt-BR"/>
         </w:rPr>
       </w:pPr>
-      <w:r>
-        <w:rPr>
-          <w:lang w:val="pt-BR"/>
-        </w:rPr>
-        <w:t xml:space="preserve">Etapa de análise e conversão da gramática </w:t>
-      </w:r>
-      <w:proofErr w:type="spellStart"/>
-      <w:r>
-        <w:rPr>
-          <w:i/>
-          <w:iCs/>
-          <w:lang w:val="pt-BR"/>
-        </w:rPr>
-        <w:t>Frag</w:t>
-      </w:r>
-      <w:proofErr w:type="spellEnd"/>
-      <w:r>
-        <w:rPr>
-          <w:lang w:val="pt-BR"/>
-        </w:rPr>
-        <w:t xml:space="preserve"> em gramática </w:t>
+      <w:proofErr w:type="spellStart"/>
+      <w:r>
+        <w:rPr>
+          <w:lang w:val="pt-BR"/>
+        </w:rPr>
+        <w:t>Aho</w:t>
+      </w:r>
+      <w:proofErr w:type="spellEnd"/>
+      <w:r>
+        <w:rPr>
+          <w:lang w:val="pt-BR"/>
+        </w:rPr>
+        <w:t xml:space="preserve">, A. e </w:t>
+      </w:r>
+      <w:proofErr w:type="spellStart"/>
+      <w:r>
+        <w:rPr>
+          <w:lang w:val="pt-BR"/>
+        </w:rPr>
+        <w:t>Ullman</w:t>
+      </w:r>
+      <w:proofErr w:type="spellEnd"/>
+      <w:r>
+        <w:rPr>
+          <w:lang w:val="pt-BR"/>
+        </w:rPr>
+        <w:t xml:space="preserve">, J. (1995) Compiladores: Princípios, Técnicas e Ferramentas, </w:t>
       </w:r>
       <w:proofErr w:type="gramStart"/>
       <w:r>
         <w:rPr>
           <w:lang w:val="pt-BR"/>
         </w:rPr>
-        <w:t>LL(</w:t>
+        <w:t>Editora</w:t>
       </w:r>
       <w:proofErr w:type="gramEnd"/>
       <w:r>
         <w:rPr>
           <w:lang w:val="pt-BR"/>
         </w:rPr>
-        <w:t>1), com construção dos conjuntos FIRST e FOLLOW.</w:t>
+        <w:t xml:space="preserve"> LTC, 1ª. Edição, capítulo 2, </w:t>
+      </w:r>
+      <w:proofErr w:type="spellStart"/>
+      <w:r>
+        <w:rPr>
+          <w:lang w:val="pt-BR"/>
+        </w:rPr>
+        <w:t>subcapítulos</w:t>
+      </w:r>
+      <w:proofErr w:type="spellEnd"/>
+      <w:r>
+        <w:rPr>
+          <w:lang w:val="pt-BR"/>
+        </w:rPr>
+        <w:t xml:space="preserve"> 2.2, 2.3 e 2.4, capítulo 4, </w:t>
+      </w:r>
+      <w:proofErr w:type="spellStart"/>
+      <w:r>
+        <w:rPr>
+          <w:lang w:val="pt-BR"/>
+        </w:rPr>
+        <w:t>subcapítulo</w:t>
+      </w:r>
+      <w:proofErr w:type="spellEnd"/>
+      <w:r>
+        <w:rPr>
+          <w:lang w:val="pt-BR"/>
+        </w:rPr>
+        <w:t xml:space="preserve"> 4.4. </w:t>
       </w:r>
     </w:p>
     <w:p>
@@ -797,21 +964,56 @@
         <w:rPr>
           <w:lang w:val="pt-BR"/>
         </w:rPr>
-        <w:t xml:space="preserve">Vieira, M. (2007) “Projeto e </w:t>
+        <w:t xml:space="preserve">Menezes, P. (2000), Linguagens Formais e Autômatos, Editora </w:t>
       </w:r>
       <w:proofErr w:type="gramStart"/>
       <w:r>
         <w:rPr>
           <w:lang w:val="pt-BR"/>
         </w:rPr>
-        <w:t>implementação</w:t>
+        <w:t>Sagra</w:t>
       </w:r>
       <w:proofErr w:type="gramEnd"/>
       <w:r>
         <w:rPr>
           <w:lang w:val="pt-BR"/>
         </w:rPr>
-        <w:t xml:space="preserve"> de um compilador – 2ª. parte”, Universidade Federal de Juiz de Fora, Instituto de Ciências Exatas, Departamento de Ciência da Computação. </w:t>
+        <w:t xml:space="preserve"> </w:t>
+      </w:r>
+      <w:proofErr w:type="spellStart"/>
+      <w:r>
+        <w:rPr>
+          <w:lang w:val="pt-BR"/>
+        </w:rPr>
+        <w:t>Luzzato</w:t>
+      </w:r>
+      <w:proofErr w:type="spellEnd"/>
+      <w:r>
+        <w:rPr>
+          <w:lang w:val="pt-BR"/>
+        </w:rPr>
+        <w:t xml:space="preserve">, 3ª. Edição, </w:t>
+      </w:r>
+      <w:r>
+        <w:rPr>
+          <w:lang w:val="pt-BR"/>
+        </w:rPr>
+        <w:lastRenderedPageBreak/>
+        <w:t xml:space="preserve">capítulo 3, </w:t>
+      </w:r>
+      <w:proofErr w:type="spellStart"/>
+      <w:r>
+        <w:rPr>
+          <w:lang w:val="pt-BR"/>
+        </w:rPr>
+        <w:t>subcapítulos</w:t>
+      </w:r>
+      <w:proofErr w:type="spellEnd"/>
+      <w:r>
+        <w:rPr>
+          <w:lang w:val="pt-BR"/>
+        </w:rPr>
+        <w:t xml:space="preserve"> 3.5 e 3.6. </w:t>
       </w:r>
     </w:p>
     <w:p>
@@ -823,25 +1025,56 @@
           <w:lang w:val="pt-BR"/>
         </w:rPr>
       </w:pPr>
-      <w:r>
-        <w:rPr>
-          <w:lang w:val="pt-BR"/>
-        </w:rPr>
-        <w:t xml:space="preserve">Vieira, M. (2007) “Teoria dos Compiladores – Notas de Aula e Apresentação Power </w:t>
-      </w:r>
-      <w:proofErr w:type="spellStart"/>
-      <w:r>
-        <w:rPr>
-          <w:lang w:val="pt-BR"/>
-        </w:rPr>
-        <w:t>Point</w:t>
-      </w:r>
-      <w:proofErr w:type="spellEnd"/>
-      <w:r>
-        <w:rPr>
-          <w:lang w:val="pt-BR"/>
-        </w:rPr>
-        <w:t xml:space="preserve">”, Universidade Federal de Juiz de Fora, Instituto de Ciências Exatas, Departamento de Ciência da Computação. </w:t>
+      <w:proofErr w:type="spellStart"/>
+      <w:proofErr w:type="gramStart"/>
+      <w:r>
+        <w:t>Holzner</w:t>
+      </w:r>
+      <w:proofErr w:type="spellEnd"/>
+      <w:r>
+        <w:t>, S. (2001).</w:t>
+      </w:r>
+      <w:proofErr w:type="gramEnd"/>
+      <w:r>
+        <w:t xml:space="preserve"> </w:t>
+      </w:r>
+      <w:proofErr w:type="gramStart"/>
+      <w:r>
+        <w:t xml:space="preserve">C++ Black Book, </w:t>
+      </w:r>
+      <w:proofErr w:type="spellStart"/>
+      <w:r>
+        <w:t>Editora</w:t>
+      </w:r>
+      <w:proofErr w:type="spellEnd"/>
+      <w:r>
+        <w:t xml:space="preserve"> </w:t>
+      </w:r>
+      <w:proofErr w:type="spellStart"/>
+      <w:r>
+        <w:t>Makron</w:t>
+      </w:r>
+      <w:proofErr w:type="spellEnd"/>
+      <w:r>
+        <w:t xml:space="preserve"> Books, 1ª.</w:t>
+      </w:r>
+      <w:proofErr w:type="gramEnd"/>
+      <w:r>
+        <w:t xml:space="preserve"> </w:t>
+      </w:r>
+      <w:proofErr w:type="gramStart"/>
+      <w:r>
+        <w:rPr>
+          <w:lang w:val="pt-BR"/>
+        </w:rPr>
+        <w:t>Edição, capítulos 5, 7 e 10</w:t>
+      </w:r>
+      <w:proofErr w:type="gramEnd"/>
+      <w:r>
+        <w:rPr>
+          <w:lang w:val="pt-BR"/>
+        </w:rPr>
+        <w:t>.</w:t>
       </w:r>
     </w:p>
     <w:p>
@@ -849,79 +1082,177 @@
         <w:pStyle w:val="Corpodetexto"/>
         <w:spacing w:before="115"/>
         <w:jc w:val="both"/>
-        <w:rPr>
-          <w:lang w:val="pt-BR"/>
-        </w:rPr>
-      </w:pPr>
-      <w:proofErr w:type="spellStart"/>
-      <w:r>
-        <w:rPr>
-          <w:lang w:val="pt-BR"/>
-        </w:rPr>
-        <w:t>Aho</w:t>
-      </w:r>
-      <w:proofErr w:type="spellEnd"/>
-      <w:r>
-        <w:rPr>
-          <w:lang w:val="pt-BR"/>
-        </w:rPr>
-        <w:t xml:space="preserve">, A. e </w:t>
-      </w:r>
-      <w:proofErr w:type="spellStart"/>
-      <w:r>
-        <w:rPr>
-          <w:lang w:val="pt-BR"/>
-        </w:rPr>
-        <w:t>Ullman</w:t>
-      </w:r>
-      <w:proofErr w:type="spellEnd"/>
-      <w:r>
-        <w:rPr>
-          <w:lang w:val="pt-BR"/>
-        </w:rPr>
-        <w:t xml:space="preserve">, J. (1995) Compiladores: Princípios, Técnicas e Ferramentas, </w:t>
-      </w:r>
+      </w:pPr>
+      <w:proofErr w:type="spellStart"/>
       <w:proofErr w:type="gramStart"/>
       <w:r>
-        <w:rPr>
-          <w:lang w:val="pt-BR"/>
-        </w:rPr>
-        <w:t>Editora</w:t>
+        <w:t>Appel</w:t>
+      </w:r>
+      <w:proofErr w:type="spellEnd"/>
+      <w:r>
+        <w:t xml:space="preserve">, A. W. e </w:t>
+      </w:r>
+      <w:proofErr w:type="spellStart"/>
+      <w:r>
+        <w:t>Palsberg</w:t>
+      </w:r>
+      <w:proofErr w:type="spellEnd"/>
+      <w:r>
+        <w:t xml:space="preserve">, J (2002), </w:t>
+      </w:r>
+      <w:r>
+        <w:rPr>
+          <w:rStyle w:val="b24-booktitle"/>
+        </w:rPr>
+        <w:t>Modern Compiler Implementation in Java, Cambridge University Press, 2</w:t>
+      </w:r>
+      <w:r>
+        <w:rPr>
+          <w:rStyle w:val="b24-booktitle"/>
+          <w:vertAlign w:val="superscript"/>
+        </w:rPr>
+        <w:t>nd</w:t>
+      </w:r>
+      <w:r>
+        <w:rPr>
+          <w:rStyle w:val="b24-booktitle"/>
+        </w:rPr>
+        <w:t>.</w:t>
       </w:r>
       <w:proofErr w:type="gramEnd"/>
       <w:r>
         <w:rPr>
-          <w:lang w:val="pt-BR"/>
-        </w:rPr>
-        <w:t xml:space="preserve"> LTC, 1ª. Edição, capítulo 2, </w:t>
-      </w:r>
-      <w:proofErr w:type="spellStart"/>
-      <w:r>
-        <w:rPr>
-          <w:lang w:val="pt-BR"/>
-        </w:rPr>
-        <w:t>subcapítulos</w:t>
-      </w:r>
-      <w:proofErr w:type="spellEnd"/>
-      <w:r>
-        <w:rPr>
-          <w:lang w:val="pt-BR"/>
-        </w:rPr>
-        <w:t xml:space="preserve"> 2.2, 2.3 e 2.4, capítulo 4, </w:t>
-      </w:r>
-      <w:proofErr w:type="spellStart"/>
-      <w:r>
-        <w:rPr>
-          <w:lang w:val="pt-BR"/>
-        </w:rPr>
-        <w:t>subcapítulo</w:t>
-      </w:r>
-      <w:proofErr w:type="spellEnd"/>
-      <w:r>
-        <w:rPr>
-          <w:lang w:val="pt-BR"/>
-        </w:rPr>
-        <w:t xml:space="preserve"> 4.4. </w:t>
+          <w:rStyle w:val="b24-booktitle"/>
+        </w:rPr>
+        <w:t xml:space="preserve"> </w:t>
+      </w:r>
+      <w:proofErr w:type="gramStart"/>
+      <w:r>
+        <w:rPr>
+          <w:rStyle w:val="b24-booktitle"/>
+        </w:rPr>
+        <w:t>edition</w:t>
+      </w:r>
+      <w:proofErr w:type="gramEnd"/>
+      <w:r>
+        <w:rPr>
+          <w:rStyle w:val="b24-booktitle"/>
+        </w:rPr>
+        <w:t>.</w:t>
+      </w:r>
+    </w:p>
+    <w:p>
+      <w:pPr>
+        <w:spacing w:before="120" w:after="120"/>
+        <w:jc w:val="both"/>
+        <w:rPr>
+          <w:lang w:val="pt-BR" w:eastAsia="ar-SA"/>
+        </w:rPr>
+      </w:pPr>
+      <w:proofErr w:type="spellStart"/>
+      <w:r>
+        <w:rPr>
+          <w:lang w:val="pt-BR" w:eastAsia="ar-SA"/>
+        </w:rPr>
+        <w:t>Deshpande</w:t>
+      </w:r>
+      <w:proofErr w:type="spellEnd"/>
+      <w:r>
+        <w:rPr>
+          <w:lang w:val="pt-BR" w:eastAsia="ar-SA"/>
+        </w:rPr>
+        <w:t>, P. S. e</w:t>
+      </w:r>
+      <w:proofErr w:type="gramStart"/>
+      <w:r>
+        <w:rPr>
+          <w:lang w:val="pt-BR" w:eastAsia="ar-SA"/>
+        </w:rPr>
+        <w:t xml:space="preserve">  </w:t>
+      </w:r>
+      <w:proofErr w:type="spellStart"/>
+      <w:proofErr w:type="gramEnd"/>
+      <w:r>
+        <w:rPr>
+          <w:lang w:val="pt-BR" w:eastAsia="ar-SA"/>
+        </w:rPr>
+        <w:t>Kakde</w:t>
+      </w:r>
+      <w:proofErr w:type="spellEnd"/>
+      <w:r>
+        <w:rPr>
+          <w:lang w:val="pt-BR" w:eastAsia="ar-SA"/>
+        </w:rPr>
+        <w:t xml:space="preserve">, </w:t>
+      </w:r>
+      <w:proofErr w:type="spellStart"/>
+      <w:r>
+        <w:rPr>
+          <w:lang w:val="pt-BR" w:eastAsia="ar-SA"/>
+        </w:rPr>
+        <w:t>O.G.</w:t>
+      </w:r>
+      <w:proofErr w:type="spellEnd"/>
+      <w:r>
+        <w:rPr>
+          <w:lang w:val="pt-BR" w:eastAsia="ar-SA"/>
+        </w:rPr>
+        <w:t xml:space="preserve">, (2004), “C &amp; Data </w:t>
+      </w:r>
+      <w:proofErr w:type="spellStart"/>
+      <w:r>
+        <w:rPr>
+          <w:lang w:val="pt-BR" w:eastAsia="ar-SA"/>
+        </w:rPr>
+        <w:t>Structures</w:t>
+      </w:r>
+      <w:proofErr w:type="spellEnd"/>
+      <w:r>
+        <w:rPr>
+          <w:lang w:val="pt-BR" w:eastAsia="ar-SA"/>
+        </w:rPr>
+        <w:t xml:space="preserve">”, Charles </w:t>
+      </w:r>
+      <w:proofErr w:type="spellStart"/>
+      <w:r>
+        <w:rPr>
+          <w:lang w:val="pt-BR" w:eastAsia="ar-SA"/>
+        </w:rPr>
+        <w:t>River</w:t>
+      </w:r>
+      <w:proofErr w:type="spellEnd"/>
+      <w:r>
+        <w:rPr>
+          <w:lang w:val="pt-BR" w:eastAsia="ar-SA"/>
+        </w:rPr>
+        <w:t xml:space="preserve"> Media, 1</w:t>
+      </w:r>
+      <w:r>
+        <w:rPr>
+          <w:vertAlign w:val="superscript"/>
+          <w:lang w:val="pt-BR" w:eastAsia="ar-SA"/>
+        </w:rPr>
+        <w:t>st</w:t>
+      </w:r>
+      <w:r>
+        <w:rPr>
+          <w:lang w:val="pt-BR" w:eastAsia="ar-SA"/>
+        </w:rPr>
+        <w:t xml:space="preserve"> </w:t>
+      </w:r>
+      <w:proofErr w:type="spellStart"/>
+      <w:r>
+        <w:rPr>
+          <w:lang w:val="pt-BR" w:eastAsia="ar-SA"/>
+        </w:rPr>
+        <w:t>edition</w:t>
+      </w:r>
+      <w:proofErr w:type="spellEnd"/>
+      <w:r>
+        <w:rPr>
+          <w:lang w:val="pt-BR" w:eastAsia="ar-SA"/>
+        </w:rPr>
+        <w:t>, capítulos 8, 10, 11, 12 e 15.</w:t>
       </w:r>
     </w:p>
     <w:p>
@@ -937,50 +1268,21 @@
         <w:rPr>
           <w:lang w:val="pt-BR"/>
         </w:rPr>
-        <w:lastRenderedPageBreak/>
-        <w:t xml:space="preserve">Menezes, P. (2000), Linguagens Formais e Autômatos, Editora </w:t>
+        <w:t xml:space="preserve">Vieira, M. (2007) “Projeto e </w:t>
       </w:r>
       <w:proofErr w:type="gramStart"/>
       <w:r>
         <w:rPr>
           <w:lang w:val="pt-BR"/>
         </w:rPr>
-        <w:t>Sagra</w:t>
+        <w:t>implementação</w:t>
       </w:r>
       <w:proofErr w:type="gramEnd"/>
       <w:r>
         <w:rPr>
           <w:lang w:val="pt-BR"/>
         </w:rPr>
-        <w:t xml:space="preserve"> </w:t>
-      </w:r>
-      <w:proofErr w:type="spellStart"/>
-      <w:r>
-        <w:rPr>
-          <w:lang w:val="pt-BR"/>
-        </w:rPr>
-        <w:t>Luzzato</w:t>
-      </w:r>
-      <w:proofErr w:type="spellEnd"/>
-      <w:r>
-        <w:rPr>
-          <w:lang w:val="pt-BR"/>
-        </w:rPr>
-        <w:t xml:space="preserve">, 3ª. Edição, capítulo 3, </w:t>
-      </w:r>
-      <w:proofErr w:type="spellStart"/>
-      <w:r>
-        <w:rPr>
-          <w:lang w:val="pt-BR"/>
-        </w:rPr>
-        <w:t>subcapítulos</w:t>
-      </w:r>
-      <w:proofErr w:type="spellEnd"/>
-      <w:r>
-        <w:rPr>
-          <w:lang w:val="pt-BR"/>
-        </w:rPr>
-        <w:t xml:space="preserve"> 3.5 e 3.6. </w:t>
+        <w:t xml:space="preserve"> de um compilador – 3ª. parte”, Universidade Federal de Juiz de Fora, Instituto de Ciências Exatas, Departamento de Ciência da Computação. </w:t>
       </w:r>
     </w:p>
     <w:p>
@@ -996,554 +1298,7 @@
         <w:rPr>
           <w:lang w:val="pt-BR"/>
         </w:rPr>
-        <w:t xml:space="preserve">Etapa de </w:t>
-      </w:r>
-      <w:proofErr w:type="gramStart"/>
-      <w:r>
-        <w:rPr>
-          <w:lang w:val="pt-BR"/>
-        </w:rPr>
-        <w:t>implementação</w:t>
-      </w:r>
-      <w:proofErr w:type="gramEnd"/>
-      <w:r>
-        <w:rPr>
-          <w:lang w:val="pt-BR"/>
-        </w:rPr>
-        <w:t xml:space="preserve"> utilizando as linguagens C e C++. </w:t>
-      </w:r>
-    </w:p>
-    <w:p>
-      <w:pPr>
-        <w:pStyle w:val="Corpodetexto"/>
-        <w:spacing w:before="115"/>
-        <w:jc w:val="both"/>
-        <w:rPr>
-          <w:lang w:val="pt-BR"/>
-        </w:rPr>
-      </w:pPr>
-      <w:proofErr w:type="spellStart"/>
-      <w:proofErr w:type="gramStart"/>
-      <w:r>
-        <w:t>Holzner</w:t>
-      </w:r>
-      <w:proofErr w:type="spellEnd"/>
-      <w:r>
-        <w:t>, S. (2001).</w:t>
-      </w:r>
-      <w:proofErr w:type="gramEnd"/>
-      <w:r>
-        <w:t xml:space="preserve"> </w:t>
-      </w:r>
-      <w:proofErr w:type="gramStart"/>
-      <w:r>
-        <w:t xml:space="preserve">C++ Black Book, </w:t>
-      </w:r>
-      <w:proofErr w:type="spellStart"/>
-      <w:r>
-        <w:t>Editora</w:t>
-      </w:r>
-      <w:proofErr w:type="spellEnd"/>
-      <w:r>
-        <w:t xml:space="preserve"> </w:t>
-      </w:r>
-      <w:proofErr w:type="spellStart"/>
-      <w:r>
-        <w:t>Makron</w:t>
-      </w:r>
-      <w:proofErr w:type="spellEnd"/>
-      <w:r>
-        <w:t xml:space="preserve"> Books, 1ª.</w:t>
-      </w:r>
-      <w:proofErr w:type="gramEnd"/>
-      <w:r>
-        <w:t xml:space="preserve"> </w:t>
-      </w:r>
-      <w:proofErr w:type="gramStart"/>
-      <w:r>
-        <w:rPr>
-          <w:lang w:val="pt-BR"/>
-        </w:rPr>
-        <w:t>Edição, capítulos 5, 7 e 10</w:t>
-      </w:r>
-      <w:proofErr w:type="gramEnd"/>
-      <w:r>
-        <w:rPr>
-          <w:lang w:val="pt-BR"/>
-        </w:rPr>
-        <w:t>.</w:t>
-      </w:r>
-    </w:p>
-    <w:p>
-      <w:pPr>
-        <w:pStyle w:val="Corpodetexto"/>
-        <w:spacing w:before="115"/>
-        <w:jc w:val="both"/>
-        <w:rPr>
-          <w:lang w:val="pt-BR"/>
-        </w:rPr>
-      </w:pPr>
-      <w:proofErr w:type="spellStart"/>
-      <w:r>
-        <w:rPr>
-          <w:lang w:val="pt-BR"/>
-        </w:rPr>
-        <w:t>Event</w:t>
-      </w:r>
-      <w:proofErr w:type="spellEnd"/>
-      <w:r>
-        <w:rPr>
-          <w:lang w:val="pt-BR"/>
-        </w:rPr>
-        <w:t xml:space="preserve"> </w:t>
-      </w:r>
-      <w:proofErr w:type="spellStart"/>
-      <w:r>
-        <w:rPr>
-          <w:lang w:val="pt-BR"/>
-        </w:rPr>
-        <w:t>Hellix</w:t>
-      </w:r>
-      <w:proofErr w:type="spellEnd"/>
-      <w:r>
-        <w:rPr>
-          <w:lang w:val="pt-BR"/>
-        </w:rPr>
-        <w:t xml:space="preserve"> (2007), “C++ Header File Include </w:t>
-      </w:r>
-      <w:proofErr w:type="spellStart"/>
-      <w:r>
-        <w:rPr>
-          <w:lang w:val="pt-BR"/>
-        </w:rPr>
-        <w:t>Patterns</w:t>
-      </w:r>
-      <w:proofErr w:type="spellEnd"/>
-      <w:r>
-        <w:rPr>
-          <w:lang w:val="pt-BR"/>
-        </w:rPr>
-        <w:t>”, EventHelix.com, disponível em http://www.eventhelix.com/RealtimeMantra/HeaderFileIncludePatterns.htm, acesso em setembro/2007.</w:t>
-      </w:r>
-    </w:p>
-    <w:p>
-      <w:pPr>
-        <w:pStyle w:val="Corpodetexto"/>
-        <w:spacing w:before="115"/>
-        <w:jc w:val="both"/>
-        <w:rPr>
-          <w:lang w:val="pt-BR"/>
-        </w:rPr>
-      </w:pPr>
-      <w:proofErr w:type="spellStart"/>
-      <w:r>
-        <w:rPr>
-          <w:lang w:val="pt-BR"/>
-        </w:rPr>
-        <w:t>Gamma</w:t>
-      </w:r>
-      <w:proofErr w:type="spellEnd"/>
-      <w:r>
-        <w:rPr>
-          <w:lang w:val="pt-BR"/>
-        </w:rPr>
-        <w:t>, E</w:t>
-      </w:r>
-      <w:proofErr w:type="gramStart"/>
-      <w:r>
-        <w:rPr>
-          <w:lang w:val="pt-BR"/>
-        </w:rPr>
-        <w:t>.,</w:t>
-      </w:r>
-      <w:proofErr w:type="gramEnd"/>
-      <w:r>
-        <w:rPr>
-          <w:lang w:val="pt-BR"/>
-        </w:rPr>
-        <w:t xml:space="preserve"> </w:t>
-      </w:r>
-      <w:proofErr w:type="spellStart"/>
-      <w:r>
-        <w:rPr>
-          <w:lang w:val="pt-BR"/>
-        </w:rPr>
-        <w:t>Helm</w:t>
-      </w:r>
-      <w:proofErr w:type="spellEnd"/>
-      <w:r>
-        <w:rPr>
-          <w:lang w:val="pt-BR"/>
-        </w:rPr>
-        <w:t xml:space="preserve">, R., Johnson, R. e outros (2000), Padrões de Projeto, Editora </w:t>
-      </w:r>
-      <w:proofErr w:type="spellStart"/>
-      <w:r>
-        <w:rPr>
-          <w:lang w:val="pt-BR"/>
-        </w:rPr>
-        <w:t>Bookman</w:t>
-      </w:r>
-      <w:proofErr w:type="spellEnd"/>
-      <w:r>
-        <w:rPr>
-          <w:lang w:val="pt-BR"/>
-        </w:rPr>
-        <w:t xml:space="preserve">, 1ª. Edição, capítulo 5, páginas 305 a 322. </w:t>
-      </w:r>
-    </w:p>
-    <w:p>
-      <w:pPr>
-        <w:spacing w:before="240" w:after="120"/>
-        <w:jc w:val="both"/>
-        <w:rPr>
-          <w:lang w:val="pt-BR" w:eastAsia="ar-SA"/>
-        </w:rPr>
-      </w:pPr>
-      <w:proofErr w:type="spellStart"/>
-      <w:r>
-        <w:rPr>
-          <w:lang w:val="pt-BR" w:eastAsia="ar-SA"/>
-        </w:rPr>
-        <w:t>Kernighan</w:t>
-      </w:r>
-      <w:proofErr w:type="spellEnd"/>
-      <w:r>
-        <w:rPr>
-          <w:lang w:val="pt-BR" w:eastAsia="ar-SA"/>
-        </w:rPr>
-        <w:t xml:space="preserve">, B. e Ritchie, </w:t>
-      </w:r>
-      <w:proofErr w:type="gramStart"/>
-      <w:r>
-        <w:rPr>
-          <w:lang w:val="pt-BR" w:eastAsia="ar-SA"/>
-        </w:rPr>
-        <w:t>D.</w:t>
-      </w:r>
-      <w:proofErr w:type="gramEnd"/>
-      <w:r>
-        <w:rPr>
-          <w:lang w:val="pt-BR" w:eastAsia="ar-SA"/>
-        </w:rPr>
-        <w:t xml:space="preserve"> “</w:t>
-      </w:r>
-      <w:proofErr w:type="spellStart"/>
-      <w:r>
-        <w:rPr>
-          <w:lang w:val="pt-BR" w:eastAsia="ar-SA"/>
-        </w:rPr>
-        <w:t>The</w:t>
-      </w:r>
-      <w:proofErr w:type="spellEnd"/>
-      <w:r>
-        <w:rPr>
-          <w:lang w:val="pt-BR" w:eastAsia="ar-SA"/>
-        </w:rPr>
-        <w:t xml:space="preserve"> C Programming </w:t>
-      </w:r>
-      <w:proofErr w:type="spellStart"/>
-      <w:r>
-        <w:rPr>
-          <w:lang w:val="pt-BR" w:eastAsia="ar-SA"/>
-        </w:rPr>
-        <w:t>Language</w:t>
-      </w:r>
-      <w:proofErr w:type="spellEnd"/>
-      <w:r>
-        <w:rPr>
-          <w:lang w:val="pt-BR" w:eastAsia="ar-SA"/>
-        </w:rPr>
-        <w:t xml:space="preserve">”, </w:t>
-      </w:r>
-      <w:proofErr w:type="spellStart"/>
-      <w:r>
-        <w:rPr>
-          <w:lang w:val="pt-BR" w:eastAsia="ar-SA"/>
-        </w:rPr>
-        <w:t>Prentice</w:t>
-      </w:r>
-      <w:proofErr w:type="spellEnd"/>
-      <w:r>
-        <w:rPr>
-          <w:lang w:val="pt-BR" w:eastAsia="ar-SA"/>
-        </w:rPr>
-        <w:t xml:space="preserve"> Hall Software Series, 2</w:t>
-      </w:r>
-      <w:r>
-        <w:rPr>
-          <w:vertAlign w:val="superscript"/>
-          <w:lang w:val="pt-BR" w:eastAsia="ar-SA"/>
-        </w:rPr>
-        <w:t>nd</w:t>
-      </w:r>
-      <w:r>
-        <w:rPr>
-          <w:lang w:val="pt-BR" w:eastAsia="ar-SA"/>
-        </w:rPr>
-        <w:t xml:space="preserve"> </w:t>
-      </w:r>
-      <w:proofErr w:type="spellStart"/>
-      <w:r>
-        <w:rPr>
-          <w:lang w:val="pt-BR" w:eastAsia="ar-SA"/>
-        </w:rPr>
-        <w:t>edition</w:t>
-      </w:r>
-      <w:proofErr w:type="spellEnd"/>
-      <w:r>
-        <w:rPr>
-          <w:lang w:val="pt-BR" w:eastAsia="ar-SA"/>
-        </w:rPr>
-        <w:t xml:space="preserve">, capítulos 1, 2, 4, 5, 6 </w:t>
-      </w:r>
-      <w:proofErr w:type="spellStart"/>
-      <w:r>
-        <w:rPr>
-          <w:lang w:val="pt-BR" w:eastAsia="ar-SA"/>
-        </w:rPr>
-        <w:t>and</w:t>
-      </w:r>
-      <w:proofErr w:type="spellEnd"/>
-      <w:r>
-        <w:rPr>
-          <w:lang w:val="pt-BR" w:eastAsia="ar-SA"/>
-        </w:rPr>
-        <w:t xml:space="preserve"> 7.</w:t>
-      </w:r>
-    </w:p>
-    <w:p>
-      <w:pPr>
-        <w:spacing w:before="120" w:after="120"/>
-        <w:jc w:val="both"/>
-        <w:rPr>
-          <w:lang w:val="pt-BR" w:eastAsia="ar-SA"/>
-        </w:rPr>
-      </w:pPr>
-      <w:proofErr w:type="spellStart"/>
-      <w:r>
-        <w:rPr>
-          <w:lang w:val="pt-BR" w:eastAsia="ar-SA"/>
-        </w:rPr>
-        <w:t>Deshpande</w:t>
-      </w:r>
-      <w:proofErr w:type="spellEnd"/>
-      <w:r>
-        <w:rPr>
-          <w:lang w:val="pt-BR" w:eastAsia="ar-SA"/>
-        </w:rPr>
-        <w:t>, P. S. e</w:t>
-      </w:r>
-      <w:proofErr w:type="gramStart"/>
-      <w:r>
-        <w:rPr>
-          <w:lang w:val="pt-BR" w:eastAsia="ar-SA"/>
-        </w:rPr>
-        <w:t xml:space="preserve">  </w:t>
-      </w:r>
-      <w:proofErr w:type="spellStart"/>
-      <w:proofErr w:type="gramEnd"/>
-      <w:r>
-        <w:rPr>
-          <w:lang w:val="pt-BR" w:eastAsia="ar-SA"/>
-        </w:rPr>
-        <w:t>Kakde</w:t>
-      </w:r>
-      <w:proofErr w:type="spellEnd"/>
-      <w:r>
-        <w:rPr>
-          <w:lang w:val="pt-BR" w:eastAsia="ar-SA"/>
-        </w:rPr>
-        <w:t xml:space="preserve">, </w:t>
-      </w:r>
-      <w:proofErr w:type="spellStart"/>
-      <w:r>
-        <w:rPr>
-          <w:lang w:val="pt-BR" w:eastAsia="ar-SA"/>
-        </w:rPr>
-        <w:t>O.G.</w:t>
-      </w:r>
-      <w:proofErr w:type="spellEnd"/>
-      <w:r>
-        <w:rPr>
-          <w:lang w:val="pt-BR" w:eastAsia="ar-SA"/>
-        </w:rPr>
-        <w:t xml:space="preserve">, (2004), “C &amp; Data </w:t>
-      </w:r>
-      <w:proofErr w:type="spellStart"/>
-      <w:r>
-        <w:rPr>
-          <w:lang w:val="pt-BR" w:eastAsia="ar-SA"/>
-        </w:rPr>
-        <w:t>Structures</w:t>
-      </w:r>
-      <w:proofErr w:type="spellEnd"/>
-      <w:r>
-        <w:rPr>
-          <w:lang w:val="pt-BR" w:eastAsia="ar-SA"/>
-        </w:rPr>
-        <w:t xml:space="preserve">”, Charles </w:t>
-      </w:r>
-      <w:proofErr w:type="spellStart"/>
-      <w:r>
-        <w:rPr>
-          <w:lang w:val="pt-BR" w:eastAsia="ar-SA"/>
-        </w:rPr>
-        <w:t>River</w:t>
-      </w:r>
-      <w:proofErr w:type="spellEnd"/>
-      <w:r>
-        <w:rPr>
-          <w:lang w:val="pt-BR" w:eastAsia="ar-SA"/>
-        </w:rPr>
-        <w:t xml:space="preserve"> Media, 1</w:t>
-      </w:r>
-      <w:r>
-        <w:rPr>
-          <w:vertAlign w:val="superscript"/>
-          <w:lang w:val="pt-BR" w:eastAsia="ar-SA"/>
-        </w:rPr>
-        <w:t>st</w:t>
-      </w:r>
-      <w:r>
-        <w:rPr>
-          <w:lang w:val="pt-BR" w:eastAsia="ar-SA"/>
-        </w:rPr>
-        <w:t xml:space="preserve"> </w:t>
-      </w:r>
-      <w:proofErr w:type="spellStart"/>
-      <w:r>
-        <w:rPr>
-          <w:lang w:val="pt-BR" w:eastAsia="ar-SA"/>
-        </w:rPr>
-        <w:t>edition</w:t>
-      </w:r>
-      <w:proofErr w:type="spellEnd"/>
-      <w:r>
-        <w:rPr>
-          <w:lang w:val="pt-BR" w:eastAsia="ar-SA"/>
-        </w:rPr>
-        <w:t>, capítulos 8, 10, 11, 12 e 15.</w:t>
-      </w:r>
-    </w:p>
-    <w:p>
-      <w:pPr>
-        <w:spacing w:before="120" w:after="120"/>
-        <w:jc w:val="both"/>
-        <w:rPr>
-          <w:lang w:val="pt-BR" w:eastAsia="ar-SA"/>
-        </w:rPr>
-      </w:pPr>
-      <w:r>
-        <w:rPr>
-          <w:lang w:val="pt-BR" w:eastAsia="ar-SA"/>
-        </w:rPr>
-        <w:t>Mesquita, R., (1998), “Apostila: Curso de Linguagem C / UFMG”, Universidade Federal de Minas Gerais.</w:t>
-      </w:r>
-    </w:p>
-    <w:p>
-      <w:pPr>
-        <w:spacing w:before="120" w:after="120"/>
-        <w:jc w:val="both"/>
-        <w:rPr>
-          <w:lang w:val="pt-BR" w:eastAsia="ar-SA"/>
-        </w:rPr>
-      </w:pPr>
-      <w:r>
-        <w:rPr>
-          <w:lang w:val="pt-BR" w:eastAsia="ar-SA"/>
-        </w:rPr>
-        <w:t>Etapa de documentação.</w:t>
-      </w:r>
-    </w:p>
-    <w:p>
-      <w:pPr>
-        <w:pStyle w:val="Corpodetexto"/>
-        <w:spacing w:before="120" w:after="120"/>
-        <w:jc w:val="both"/>
-        <w:rPr>
-          <w:lang w:val="pt-BR"/>
-        </w:rPr>
-      </w:pPr>
-      <w:r>
-        <w:rPr>
-          <w:lang w:val="pt-BR"/>
-        </w:rPr>
-        <w:t xml:space="preserve">Tavares, O. (2000) "A construção de compiladores", Universidade Federal do </w:t>
-      </w:r>
-      <w:proofErr w:type="spellStart"/>
-      <w:r>
-        <w:rPr>
-          <w:lang w:val="pt-BR"/>
-        </w:rPr>
-        <w:t>Espirito</w:t>
-      </w:r>
-      <w:proofErr w:type="spellEnd"/>
-      <w:r>
-        <w:rPr>
-          <w:lang w:val="pt-BR"/>
-        </w:rPr>
-        <w:t xml:space="preserve"> Santo, Departamento de Informática, disponível em http://www.inf.ufes.br/~tavares/ labcomp2000/intro2.html, acesso em setembro/2007. </w:t>
-      </w:r>
-    </w:p>
-    <w:p>
-      <w:pPr>
-        <w:pStyle w:val="Corpodetexto"/>
-        <w:spacing w:before="115"/>
-        <w:jc w:val="both"/>
-        <w:rPr>
-          <w:lang w:val="pt-BR"/>
-        </w:rPr>
-      </w:pPr>
-      <w:r>
-        <w:rPr>
-          <w:lang w:val="pt-BR"/>
-        </w:rPr>
-        <w:t xml:space="preserve">Nepomuceno, R. (2006) "Compiladores - Notas de Aula", UNIUBE, disponível em http://www.uniube.br/uniube/cursos/graduacao/tpd/Disciplinas/rogerio/Compil/, acesso em setembro/2007. </w:t>
-      </w:r>
-    </w:p>
-    <w:p>
-      <w:pPr>
-        <w:pStyle w:val="Corpodetexto"/>
-        <w:spacing w:before="115"/>
-        <w:jc w:val="both"/>
-        <w:rPr>
-          <w:lang w:val="pt-BR"/>
-        </w:rPr>
-      </w:pPr>
-      <w:r>
-        <w:rPr>
-          <w:lang w:val="pt-BR"/>
-        </w:rPr>
-        <w:t>Lopes, C., Leonel, G. e Rossini, S. (2007), "</w:t>
-      </w:r>
-      <w:proofErr w:type="gramStart"/>
-      <w:r>
-        <w:rPr>
-          <w:lang w:val="pt-BR"/>
-        </w:rPr>
-        <w:t>Implementação</w:t>
-      </w:r>
-      <w:proofErr w:type="gramEnd"/>
-      <w:r>
-        <w:rPr>
-          <w:lang w:val="pt-BR"/>
-        </w:rPr>
-        <w:t xml:space="preserve"> de um analisador léxico: a primeira etapa na construção do compilador Marvel", Universidade Federal de Juiz de Fora, </w:t>
-      </w:r>
-      <w:proofErr w:type="spellStart"/>
-      <w:r>
-        <w:rPr>
-          <w:lang w:val="pt-BR"/>
-        </w:rPr>
-        <w:t>Insituto</w:t>
-      </w:r>
-      <w:proofErr w:type="spellEnd"/>
-      <w:r>
-        <w:rPr>
-          <w:lang w:val="pt-BR"/>
-        </w:rPr>
-        <w:t xml:space="preserve"> de Ciências Exatas, Departamento de Ciência da Computação.</w:t>
+        <w:t xml:space="preserve">Vieira, M. (2007) “Teoria dos Compiladores – Notas de Aula”, Universidade Federal de Juiz de Fora, Instituto de Ciências Exatas, Departamento de Ciência da Computação. </w:t>
       </w:r>
     </w:p>
     <w:sectPr>
@@ -2223,6 +1978,11 @@
       <w:szCs w:val="16"/>
       <w:lang w:val="en-US"/>
     </w:rPr>
+  </w:style>
+  <w:style w:type="character" w:customStyle="1" w:styleId="b24-booktitle">
+    <w:name w:val="b24-booktitle"/>
+    <w:basedOn w:val="Fontepargpadro"/>
+    <w:rsid w:val="001F6EC7"/>
   </w:style>
 </w:styles>
 </file>

</xml_diff>

<commit_message>
O módulo de erros semânticos durante a verificação de tipos ainda está dando problema de link. Parece que é algum problema do compilador ou de #include. Pode ser também problema de configuração de linker do compilador gcc.
Esse C é uma merda!

Sérgio
</commit_message>
<xml_diff>
--- a/compiladormarvel/Documentação/Compiladores pt3.docx
+++ b/compiladormarvel/Documentação/Compiladores pt3.docx
@@ -11,23 +11,13 @@
           <w:lang w:val="pt-BR"/>
         </w:rPr>
       </w:pPr>
-      <w:proofErr w:type="gramStart"/>
       <w:r>
         <w:rPr>
           <w:b/>
           <w:sz w:val="32"/>
           <w:lang w:val="pt-BR"/>
         </w:rPr>
-        <w:t>Implementação</w:t>
-      </w:r>
-      <w:proofErr w:type="gramEnd"/>
-      <w:r>
-        <w:rPr>
-          <w:b/>
-          <w:sz w:val="32"/>
-          <w:lang w:val="pt-BR"/>
-        </w:rPr>
-        <w:t xml:space="preserve"> </w:t>
+        <w:t xml:space="preserve">Implementação </w:t>
       </w:r>
       <w:r>
         <w:rPr>
@@ -401,6 +391,26 @@
         <w:t xml:space="preserve">, </w:t>
       </w:r>
       <w:proofErr w:type="spellStart"/>
+      <w:r>
+        <w:rPr>
+          <w:rFonts w:ascii="Courier New" w:hAnsi="Courier New"/>
+          <w:b/>
+          <w:sz w:val="20"/>
+          <w:lang w:val="pt-BR"/>
+        </w:rPr>
+        <w:t>gildo</w:t>
+      </w:r>
+      <w:proofErr w:type="spellEnd"/>
+      <w:r>
+        <w:rPr>
+          <w:rFonts w:ascii="Courier New" w:hAnsi="Courier New"/>
+          <w:b/>
+          <w:sz w:val="20"/>
+          <w:lang w:val="pt-BR"/>
+        </w:rPr>
+        <w:t>.</w:t>
+      </w:r>
+      <w:proofErr w:type="spellStart"/>
       <w:proofErr w:type="gramStart"/>
       <w:r>
         <w:rPr>
@@ -409,30 +419,10 @@
           <w:sz w:val="20"/>
           <w:lang w:val="pt-BR"/>
         </w:rPr>
-        <w:t>gildo</w:t>
-      </w:r>
-      <w:proofErr w:type="spellEnd"/>
-      <w:r>
-        <w:rPr>
-          <w:rFonts w:ascii="Courier New" w:hAnsi="Courier New"/>
-          <w:b/>
-          <w:sz w:val="20"/>
-          <w:lang w:val="pt-BR"/>
-        </w:rPr>
-        <w:t>.</w:t>
-      </w:r>
-      <w:proofErr w:type="spellStart"/>
+        <w:t>leonel</w:t>
+      </w:r>
+      <w:proofErr w:type="spellEnd"/>
       <w:proofErr w:type="gramEnd"/>
-      <w:r>
-        <w:rPr>
-          <w:rFonts w:ascii="Courier New" w:hAnsi="Courier New"/>
-          <w:b/>
-          <w:sz w:val="20"/>
-          <w:lang w:val="pt-BR"/>
-        </w:rPr>
-        <w:t>leonel</w:t>
-      </w:r>
-      <w:proofErr w:type="spellEnd"/>
       <w:r>
         <w:rPr>
           <w:rFonts w:ascii="Courier New" w:hAnsi="Courier New"/>
@@ -526,7 +516,21 @@
         <w:rPr>
           <w:lang w:val="pt-BR"/>
         </w:rPr>
-        <w:t xml:space="preserve"> de análise semântica de um compilador conecta as definições das variáveis com sua utilização, verifica se cada expressão possui um tipo correto e traduz a análise sintática para uma representação mais simples visando a geração de código de máquina [</w:t>
+        <w:t xml:space="preserve"> de análise semântica de um compilador conecta as definições das variáveis com sua utilização, verifica se cada expressão possui um tipo correto e traduz a análise sintática para uma representação mais simples visando </w:t>
+      </w:r>
+      <w:proofErr w:type="gramStart"/>
+      <w:r>
+        <w:rPr>
+          <w:lang w:val="pt-BR"/>
+        </w:rPr>
+        <w:t>a</w:t>
+      </w:r>
+      <w:proofErr w:type="gramEnd"/>
+      <w:r>
+        <w:rPr>
+          <w:lang w:val="pt-BR"/>
+        </w:rPr>
+        <w:t xml:space="preserve"> geração de código de máquina [</w:t>
       </w:r>
       <w:proofErr w:type="spellStart"/>
       <w:r>
@@ -572,7 +576,7 @@
           <w:b/>
           <w:lang w:val="pt-BR"/>
         </w:rPr>
-        <w:t xml:space="preserve">1.1. Desenvolvimento do trabalho </w:t>
+        <w:t>1.1. Desenvolvimento do trabalho</w:t>
       </w:r>
     </w:p>
     <w:p>
@@ -590,7 +594,323 @@
           <w:b/>
           <w:lang w:val="pt-BR"/>
         </w:rPr>
-        <w:t xml:space="preserve">1.2. Módulos do analisador sintático </w:t>
+        <w:t xml:space="preserve"> </w:t>
+      </w:r>
+    </w:p>
+    <w:p>
+      <w:pPr>
+        <w:pStyle w:val="Corpodetexto"/>
+        <w:spacing w:before="244" w:after="120"/>
+        <w:jc w:val="both"/>
+        <w:rPr>
+          <w:b/>
+          <w:lang w:val="pt-BR"/>
+        </w:rPr>
+      </w:pPr>
+      <w:r>
+        <w:rPr>
+          <w:b/>
+          <w:lang w:val="pt-BR"/>
+        </w:rPr>
+        <w:t xml:space="preserve">1.2. Módulos do analisador </w:t>
+      </w:r>
+      <w:r>
+        <w:rPr>
+          <w:b/>
+          <w:lang w:val="pt-BR"/>
+        </w:rPr>
+        <w:t>semântico</w:t>
+      </w:r>
+    </w:p>
+    <w:p>
+      <w:pPr>
+        <w:pStyle w:val="Corpodetexto"/>
+        <w:spacing w:before="244" w:after="120"/>
+        <w:jc w:val="both"/>
+        <w:rPr>
+          <w:lang w:val="pt-BR"/>
+        </w:rPr>
+      </w:pPr>
+      <w:proofErr w:type="gramStart"/>
+      <w:r>
+        <w:rPr>
+          <w:lang w:val="pt-BR"/>
+        </w:rPr>
+        <w:t>O analisador semântico, como visto</w:t>
+      </w:r>
+      <w:proofErr w:type="gramEnd"/>
+      <w:r>
+        <w:rPr>
+          <w:lang w:val="pt-BR"/>
+        </w:rPr>
+        <w:t xml:space="preserve"> na seção 1, deve verificar as regras semânticas e iniciar a geração do código intermediário respectivo para cada nó da árvore de sintaxe </w:t>
+      </w:r>
+      <w:proofErr w:type="spellStart"/>
+      <w:r>
+        <w:rPr>
+          <w:lang w:val="pt-BR"/>
+        </w:rPr>
+        <w:t>abastrata</w:t>
+      </w:r>
+      <w:proofErr w:type="spellEnd"/>
+      <w:r>
+        <w:rPr>
+          <w:lang w:val="pt-BR"/>
+        </w:rPr>
+        <w:t xml:space="preserve">. Dessa forma, os módulos </w:t>
+      </w:r>
+      <w:proofErr w:type="spellStart"/>
+      <w:proofErr w:type="gramStart"/>
+      <w:r>
+        <w:rPr>
+          <w:lang w:val="pt-BR"/>
+        </w:rPr>
+        <w:t>AnalisadorSemantico</w:t>
+      </w:r>
+      <w:proofErr w:type="spellEnd"/>
+      <w:proofErr w:type="gramEnd"/>
+      <w:r>
+        <w:rPr>
+          <w:lang w:val="pt-BR"/>
+        </w:rPr>
+        <w:t xml:space="preserve"> e </w:t>
+      </w:r>
+      <w:proofErr w:type="spellStart"/>
+      <w:r>
+        <w:rPr>
+          <w:lang w:val="pt-BR"/>
+        </w:rPr>
+        <w:t>GeradorCodigo</w:t>
+      </w:r>
+      <w:proofErr w:type="spellEnd"/>
+      <w:r>
+        <w:rPr>
+          <w:lang w:val="pt-BR"/>
+        </w:rPr>
+        <w:t xml:space="preserve"> foram adicionados ao projeto do compilador.</w:t>
+      </w:r>
+    </w:p>
+    <w:p>
+      <w:pPr>
+        <w:pStyle w:val="Corpodetexto"/>
+        <w:spacing w:before="244" w:after="120"/>
+        <w:ind w:firstLine="720"/>
+        <w:jc w:val="both"/>
+        <w:rPr>
+          <w:lang w:val="pt-BR"/>
+        </w:rPr>
+      </w:pPr>
+      <w:r>
+        <w:rPr>
+          <w:lang w:val="pt-BR"/>
+        </w:rPr>
+        <w:t xml:space="preserve">O módulo </w:t>
+      </w:r>
+      <w:proofErr w:type="spellStart"/>
+      <w:proofErr w:type="gramStart"/>
+      <w:r>
+        <w:rPr>
+          <w:lang w:val="pt-BR"/>
+        </w:rPr>
+        <w:t>AnalisadorSemantico</w:t>
+      </w:r>
+      <w:proofErr w:type="spellEnd"/>
+      <w:proofErr w:type="gramEnd"/>
+      <w:r>
+        <w:rPr>
+          <w:lang w:val="pt-BR"/>
+        </w:rPr>
+        <w:t xml:space="preserve"> é composto por classes que implementam a verificação das regras semânticas de verificação de escopo, verificação de tipos e verificação de declaração de variáveis. As classes foram nomeadas respectivamente como </w:t>
+      </w:r>
+      <w:proofErr w:type="spellStart"/>
+      <w:proofErr w:type="gramStart"/>
+      <w:r>
+        <w:rPr>
+          <w:lang w:val="pt-BR"/>
+        </w:rPr>
+        <w:t>VerificadorEscopo</w:t>
+      </w:r>
+      <w:proofErr w:type="spellEnd"/>
+      <w:proofErr w:type="gramEnd"/>
+      <w:r>
+        <w:rPr>
+          <w:lang w:val="pt-BR"/>
+        </w:rPr>
+        <w:t xml:space="preserve">, </w:t>
+      </w:r>
+      <w:proofErr w:type="spellStart"/>
+      <w:r>
+        <w:rPr>
+          <w:lang w:val="pt-BR"/>
+        </w:rPr>
+        <w:t>VerificadorTipos</w:t>
+      </w:r>
+      <w:proofErr w:type="spellEnd"/>
+      <w:r>
+        <w:rPr>
+          <w:lang w:val="pt-BR"/>
+        </w:rPr>
+        <w:t xml:space="preserve"> e </w:t>
+      </w:r>
+      <w:proofErr w:type="spellStart"/>
+      <w:r>
+        <w:rPr>
+          <w:lang w:val="pt-BR"/>
+        </w:rPr>
+        <w:t>VerificadorVariaveis</w:t>
+      </w:r>
+      <w:proofErr w:type="spellEnd"/>
+      <w:r>
+        <w:rPr>
+          <w:lang w:val="pt-BR"/>
+        </w:rPr>
+        <w:t>.</w:t>
+      </w:r>
+    </w:p>
+    <w:p>
+      <w:pPr>
+        <w:pStyle w:val="Corpodetexto"/>
+        <w:spacing w:before="244" w:after="120"/>
+        <w:ind w:firstLine="720"/>
+        <w:jc w:val="both"/>
+        <w:rPr>
+          <w:lang w:val="pt-BR"/>
+        </w:rPr>
+      </w:pPr>
+      <w:r>
+        <w:rPr>
+          <w:lang w:val="pt-BR"/>
+        </w:rPr>
+        <w:t xml:space="preserve">O módulo </w:t>
+      </w:r>
+      <w:proofErr w:type="spellStart"/>
+      <w:proofErr w:type="gramStart"/>
+      <w:r>
+        <w:rPr>
+          <w:lang w:val="pt-BR"/>
+        </w:rPr>
+        <w:t>GeradorCodigo</w:t>
+      </w:r>
+      <w:proofErr w:type="spellEnd"/>
+      <w:proofErr w:type="gramEnd"/>
+      <w:r>
+        <w:rPr>
+          <w:lang w:val="pt-BR"/>
+        </w:rPr>
+        <w:t xml:space="preserve"> é o início de um módulo maior. Nesse primeiro momento o módulo é responsável por gerar o código intermediário de cada nó pertencente à árvore de sintaxe abstrata criada durante a análise sintática.</w:t>
+      </w:r>
+    </w:p>
+    <w:p>
+      <w:pPr>
+        <w:pStyle w:val="Corpodetexto"/>
+        <w:spacing w:before="244" w:after="120"/>
+        <w:ind w:firstLine="720"/>
+        <w:jc w:val="both"/>
+        <w:rPr>
+          <w:lang w:val="pt-BR"/>
+        </w:rPr>
+      </w:pPr>
+      <w:r>
+        <w:rPr>
+          <w:lang w:val="pt-BR"/>
+        </w:rPr>
+        <w:t>Os módulos referentes à análise semântica e geração de código intermediário estão representados pela figura 1, onde também são mostradas as suas interdependências.</w:t>
+      </w:r>
+    </w:p>
+    <w:p>
+      <w:pPr>
+        <w:pStyle w:val="Corpodetexto"/>
+        <w:spacing w:before="244" w:after="120"/>
+        <w:jc w:val="center"/>
+        <w:rPr>
+          <w:u w:val="single"/>
+          <w:lang w:val="pt-BR"/>
+        </w:rPr>
+      </w:pPr>
+      <w:r>
+        <w:rPr>
+          <w:noProof/>
+          <w:u w:val="single"/>
+          <w:lang w:val="pt-BR"/>
+        </w:rPr>
+        <w:lastRenderedPageBreak/>
+        <w:drawing>
+          <wp:inline distT="0" distB="0" distL="0" distR="0">
+            <wp:extent cx="5612130" cy="4126865"/>
+            <wp:effectExtent l="19050" t="0" r="7620" b="0"/>
+            <wp:docPr id="1" name="Imagem 0" descr="CompiladoresA_AnaliseSemanticaTemp1.png"/>
+            <wp:cNvGraphicFramePr>
+              <a:graphicFrameLocks xmlns:a="http://schemas.openxmlformats.org/drawingml/2006/main" noChangeAspect="1"/>
+            </wp:cNvGraphicFramePr>
+            <a:graphic xmlns:a="http://schemas.openxmlformats.org/drawingml/2006/main">
+              <a:graphicData uri="http://schemas.openxmlformats.org/drawingml/2006/picture">
+                <pic:pic xmlns:pic="http://schemas.openxmlformats.org/drawingml/2006/picture">
+                  <pic:nvPicPr>
+                    <pic:cNvPr id="0" name="CompiladoresA_AnaliseSemanticaTemp1.png"/>
+                    <pic:cNvPicPr/>
+                  </pic:nvPicPr>
+                  <pic:blipFill>
+                    <a:blip r:embed="rId6"/>
+                    <a:stretch>
+                      <a:fillRect/>
+                    </a:stretch>
+                  </pic:blipFill>
+                  <pic:spPr>
+                    <a:xfrm>
+                      <a:off x="0" y="0"/>
+                      <a:ext cx="5612130" cy="4126865"/>
+                    </a:xfrm>
+                    <a:prstGeom prst="rect">
+                      <a:avLst/>
+                    </a:prstGeom>
+                  </pic:spPr>
+                </pic:pic>
+              </a:graphicData>
+            </a:graphic>
+          </wp:inline>
+        </w:drawing>
+      </w:r>
+    </w:p>
+    <w:p>
+      <w:pPr>
+        <w:pStyle w:val="Corpodetexto"/>
+        <w:spacing w:before="120" w:after="120"/>
+        <w:jc w:val="center"/>
+        <w:rPr>
+          <w:rFonts w:ascii="Arial" w:hAnsi="Arial" w:cs="Arial"/>
+          <w:sz w:val="20"/>
+          <w:szCs w:val="20"/>
+          <w:lang w:val="pt-BR"/>
+        </w:rPr>
+      </w:pPr>
+      <w:r>
+        <w:rPr>
+          <w:rFonts w:ascii="Arial" w:hAnsi="Arial" w:cs="Arial"/>
+          <w:sz w:val="20"/>
+          <w:szCs w:val="20"/>
+          <w:lang w:val="pt-BR"/>
+        </w:rPr>
+        <w:t xml:space="preserve">Figura 1. </w:t>
+      </w:r>
+      <w:proofErr w:type="spellStart"/>
+      <w:r>
+        <w:rPr>
+          <w:rFonts w:ascii="Arial" w:hAnsi="Arial" w:cs="Arial"/>
+          <w:sz w:val="20"/>
+          <w:szCs w:val="20"/>
+          <w:lang w:val="pt-BR"/>
+        </w:rPr>
+        <w:t>Interdependencia</w:t>
+      </w:r>
+      <w:proofErr w:type="spellEnd"/>
+      <w:r>
+        <w:rPr>
+          <w:rFonts w:ascii="Arial" w:hAnsi="Arial" w:cs="Arial"/>
+          <w:sz w:val="20"/>
+          <w:szCs w:val="20"/>
+          <w:lang w:val="pt-BR"/>
+        </w:rPr>
+        <w:t xml:space="preserve"> entre os módulos da análise semântica.</w:t>
       </w:r>
     </w:p>
     <w:p>
@@ -614,7 +934,6 @@
         </w:rPr>
         <w:t xml:space="preserve">2. </w:t>
       </w:r>
-      <w:proofErr w:type="gramStart"/>
       <w:r>
         <w:rPr>
           <w:b/>
@@ -622,9 +941,82 @@
           <w:szCs w:val="26"/>
           <w:lang w:val="pt-BR"/>
         </w:rPr>
-        <w:t>Regras do analisador semântica</w:t>
+        <w:t xml:space="preserve">Regras do analisador </w:t>
+      </w:r>
+      <w:r>
+        <w:rPr>
+          <w:b/>
+          <w:sz w:val="26"/>
+          <w:szCs w:val="26"/>
+          <w:lang w:val="pt-BR"/>
+        </w:rPr>
+        <w:t>semântico</w:t>
+      </w:r>
+    </w:p>
+    <w:p>
+      <w:pPr>
+        <w:pStyle w:val="Corpodetexto"/>
+        <w:spacing w:before="244" w:after="120"/>
+        <w:jc w:val="both"/>
+        <w:rPr>
+          <w:lang w:val="pt-BR"/>
+        </w:rPr>
+      </w:pPr>
+      <w:proofErr w:type="gramStart"/>
+      <w:r>
+        <w:rPr>
+          <w:lang w:val="pt-BR"/>
+        </w:rPr>
+        <w:t xml:space="preserve">As </w:t>
+      </w:r>
+      <w:r>
+        <w:rPr>
+          <w:lang w:val="pt-BR"/>
+        </w:rPr>
+        <w:t>verificação</w:t>
       </w:r>
       <w:proofErr w:type="gramEnd"/>
+      <w:r>
+        <w:rPr>
+          <w:lang w:val="pt-BR"/>
+        </w:rPr>
+        <w:t xml:space="preserve"> das </w:t>
+      </w:r>
+      <w:r>
+        <w:rPr>
+          <w:lang w:val="pt-BR"/>
+        </w:rPr>
+        <w:t>regras</w:t>
+      </w:r>
+      <w:r>
+        <w:rPr>
+          <w:lang w:val="pt-BR"/>
+        </w:rPr>
+        <w:t xml:space="preserve"> semânticas foram</w:t>
+      </w:r>
+      <w:r>
+        <w:rPr>
+          <w:lang w:val="pt-BR"/>
+        </w:rPr>
+        <w:t xml:space="preserve"> incluídas como forma de classes.</w:t>
+      </w:r>
+    </w:p>
+    <w:p>
+      <w:pPr>
+        <w:pStyle w:val="Corpodetexto"/>
+        <w:spacing w:before="120" w:after="120"/>
+        <w:ind w:firstLine="720"/>
+        <w:jc w:val="both"/>
+        <w:rPr>
+          <w:lang w:val="pt-BR"/>
+        </w:rPr>
+      </w:pPr>
+      <w:r>
+        <w:rPr>
+          <w:lang w:val="pt-BR"/>
+        </w:rPr>
+        <w:t>A verificação de tipos analise se seguintes regras foram incluídas para o compilador: verificação de tipos compatíveis entre variáveis durante</w:t>
+      </w:r>
     </w:p>
     <w:p>
       <w:pPr>
@@ -764,25 +1156,7 @@
           <w:bCs/>
           <w:lang w:val="pt-BR" w:eastAsia="ar-SA"/>
         </w:rPr>
-        <w:t xml:space="preserve">6.1. Arquivo </w:t>
-      </w:r>
-      <w:proofErr w:type="gramStart"/>
-      <w:r>
-        <w:rPr>
-          <w:b/>
-          <w:bCs/>
-          <w:lang w:val="pt-BR" w:eastAsia="ar-SA"/>
-        </w:rPr>
-        <w:t>CODIGO.</w:t>
-      </w:r>
-      <w:proofErr w:type="gramEnd"/>
-      <w:r>
-        <w:rPr>
-          <w:b/>
-          <w:bCs/>
-          <w:lang w:val="pt-BR" w:eastAsia="ar-SA"/>
-        </w:rPr>
-        <w:t>FRA</w:t>
+        <w:t>6.1. Arquivo CODIGO.FRA</w:t>
       </w:r>
     </w:p>
     <w:p>
@@ -920,35 +1294,31 @@
         <w:rPr>
           <w:lang w:val="pt-BR"/>
         </w:rPr>
-        <w:t xml:space="preserve"> LTC, 1ª. Edição, capítulo 2, </w:t>
-      </w:r>
-      <w:proofErr w:type="spellStart"/>
-      <w:r>
-        <w:rPr>
-          <w:lang w:val="pt-BR"/>
-        </w:rPr>
-        <w:t>subcapítulos</w:t>
-      </w:r>
-      <w:proofErr w:type="spellEnd"/>
-      <w:r>
-        <w:rPr>
-          <w:lang w:val="pt-BR"/>
-        </w:rPr>
-        <w:t xml:space="preserve"> 2.2, 2.3 e 2.4, capítulo 4, </w:t>
-      </w:r>
-      <w:proofErr w:type="spellStart"/>
-      <w:r>
-        <w:rPr>
-          <w:lang w:val="pt-BR"/>
-        </w:rPr>
-        <w:t>subcapítulo</w:t>
-      </w:r>
-      <w:proofErr w:type="spellEnd"/>
-      <w:r>
-        <w:rPr>
-          <w:lang w:val="pt-BR"/>
-        </w:rPr>
-        <w:t xml:space="preserve"> 4.4. </w:t>
+        <w:t xml:space="preserve"> LTC, 1ª. Edição, capítulo</w:t>
+      </w:r>
+      <w:r>
+        <w:rPr>
+          <w:lang w:val="pt-BR"/>
+        </w:rPr>
+        <w:t>s</w:t>
+      </w:r>
+      <w:r>
+        <w:rPr>
+          <w:lang w:val="pt-BR"/>
+        </w:rPr>
+        <w:t xml:space="preserve"> </w:t>
+      </w:r>
+      <w:r>
+        <w:rPr>
+          <w:lang w:val="pt-BR"/>
+        </w:rPr>
+        <w:t>5, 6 e 7</w:t>
+      </w:r>
+      <w:r>
+        <w:rPr>
+          <w:lang w:val="pt-BR"/>
+        </w:rPr>
+        <w:t xml:space="preserve">. </w:t>
       </w:r>
     </w:p>
     <w:p>
@@ -992,14 +1362,7 @@
         <w:rPr>
           <w:lang w:val="pt-BR"/>
         </w:rPr>
-        <w:t xml:space="preserve">, 3ª. Edição, </w:t>
-      </w:r>
-      <w:r>
-        <w:rPr>
-          <w:lang w:val="pt-BR"/>
-        </w:rPr>
-        <w:lastRenderedPageBreak/>
-        <w:t xml:space="preserve">capítulo 3, </w:t>
+        <w:t xml:space="preserve">, 3ª. Edição, capítulo 3, </w:t>
       </w:r>
       <w:proofErr w:type="spellStart"/>
       <w:r>
@@ -1268,21 +1631,7 @@
         <w:rPr>
           <w:lang w:val="pt-BR"/>
         </w:rPr>
-        <w:t xml:space="preserve">Vieira, M. (2007) “Projeto e </w:t>
-      </w:r>
-      <w:proofErr w:type="gramStart"/>
-      <w:r>
-        <w:rPr>
-          <w:lang w:val="pt-BR"/>
-        </w:rPr>
-        <w:t>implementação</w:t>
-      </w:r>
-      <w:proofErr w:type="gramEnd"/>
-      <w:r>
-        <w:rPr>
-          <w:lang w:val="pt-BR"/>
-        </w:rPr>
-        <w:t xml:space="preserve"> de um compilador – 3ª. parte”, Universidade Federal de Juiz de Fora, Instituto de Ciências Exatas, Departamento de Ciência da Computação. </w:t>
+        <w:t xml:space="preserve">Vieira, M. (2007) “Projeto e implementação de um compilador – 3ª. parte”, Universidade Federal de Juiz de Fora, Instituto de Ciências Exatas, Departamento de Ciência da Computação. </w:t>
       </w:r>
     </w:p>
     <w:p>
@@ -2275,7 +2624,7 @@
 </file>
 
 <file path=customXml/itemProps1.xml><?xml version="1.0" encoding="utf-8"?>
-<ds:datastoreItem xmlns:ds="http://schemas.openxmlformats.org/officeDocument/2006/customXml" ds:itemID="{71446F50-74DB-41A9-81AF-A8053934CA89}">
+<ds:datastoreItem xmlns:ds="http://schemas.openxmlformats.org/officeDocument/2006/customXml" ds:itemID="{EB768546-8990-404A-8277-B3858E10C21D}">
   <ds:schemaRefs>
     <ds:schemaRef ds:uri="http://schemas.openxmlformats.org/officeDocument/2006/bibliography"/>
   </ds:schemaRefs>

</xml_diff>